<commit_message>
Add Sequence Diagram for Use Case AddCard
</commit_message>
<xml_diff>
--- a/Requirements/Use Case Document Template.docx
+++ b/Requirements/Use Case Document Template.docx
@@ -3,29 +3,8 @@
 <w:document xmlns:wpc="http://schemas.microsoft.com/office/word/2010/wordprocessingCanvas" xmlns:cx="http://schemas.microsoft.com/office/drawing/2014/chartex" xmlns:cx1="http://schemas.microsoft.com/office/drawing/2015/9/8/chartex" xmlns:cx2="http://schemas.microsoft.com/office/drawing/2015/10/21/chartex" xmlns:cx3="http://schemas.microsoft.com/office/drawing/2016/5/9/chartex" xmlns:cx4="http://schemas.microsoft.com/office/drawing/2016/5/10/chartex" xmlns:cx5="http://schemas.microsoft.com/office/drawing/2016/5/11/chartex" xmlns:mc="http://schemas.openxmlformats.org/markup-compatibility/2006" xmlns:o="urn:schemas-microsoft-com:office:office" xmlns:r="http://schemas.openxmlformats.org/officeDocument/2006/relationships" xmlns:m="http://schemas.openxmlformats.org/officeDocument/2006/math" xmlns:v="urn:schemas-microsoft-com:vml" xmlns:wp14="http://schemas.microsoft.com/office/word/2010/wordprocessingDrawing" xmlns:wp="http://schemas.openxmlformats.org/drawingml/2006/wordprocessingDrawing" xmlns:w10="urn:schemas-microsoft-com:office:word" xmlns:w="http://schemas.openxmlformats.org/wordprocessingml/2006/main" xmlns:w14="http://schemas.microsoft.com/office/word/2010/wordml" xmlns:w15="http://schemas.microsoft.com/office/word/2012/wordml" xmlns:w16se="http://schemas.microsoft.com/office/word/2015/wordml/symex" xmlns:wpg="http://schemas.microsoft.com/office/word/2010/wordprocessingGroup" xmlns:wpi="http://schemas.microsoft.com/office/word/2010/wordprocessingInk" xmlns:wne="http://schemas.microsoft.com/office/word/2006/wordml" xmlns:wps="http://schemas.microsoft.com/office/word/2010/wordprocessingShape" mc:Ignorable="w14 w15 w16se wp14">
   <w:body>
     <w:p>
-      <w:r>
-        <w:rPr>
-          <w:b/>
-        </w:rPr>
-        <w:t xml:space="preserve">Use Case </w:t>
-      </w:r>
-      <w:proofErr w:type="gramStart"/>
-      <w:r>
-        <w:rPr>
-          <w:b/>
-        </w:rPr>
-        <w:t>1 :</w:t>
-      </w:r>
-      <w:proofErr w:type="gramEnd"/>
-      <w:r>
-        <w:rPr>
-          <w:b/>
-        </w:rPr>
-        <w:t xml:space="preserve"> </w:t>
-      </w:r>
-      <w:r>
-        <w:t>User must be able to create an account</w:t>
-      </w:r>
+      <w:bookmarkStart w:id="0" w:name="_GoBack"/>
+      <w:bookmarkEnd w:id="0"/>
     </w:p>
     <w:tbl>
       <w:tblPr>
@@ -63,11 +42,7 @@
             <w:tcW w:w="7195" w:type="dxa"/>
             <w:shd w:val="clear" w:color="auto" w:fill="auto"/>
           </w:tcPr>
-          <w:p>
-            <w:r>
-              <w:t>UR 2</w:t>
-            </w:r>
-          </w:p>
+          <w:p/>
         </w:tc>
       </w:tr>
       <w:tr>
@@ -96,11 +71,7 @@
             <w:tcW w:w="7195" w:type="dxa"/>
             <w:shd w:val="clear" w:color="auto" w:fill="auto"/>
           </w:tcPr>
-          <w:p>
-            <w:r>
-              <w:t>User must be able to create an account</w:t>
-            </w:r>
-          </w:p>
+          <w:p/>
         </w:tc>
       </w:tr>
       <w:tr>
@@ -135,12 +106,6 @@
                 <w:b/>
               </w:rPr>
             </w:pPr>
-            <w:r>
-              <w:rPr>
-                <w:b/>
-              </w:rPr>
-              <w:t>User should be able to create an account in the application with a unique username.</w:t>
-            </w:r>
           </w:p>
         </w:tc>
       </w:tr>
@@ -194,12 +159,6 @@
                 <w:b/>
               </w:rPr>
             </w:pPr>
-            <w:r>
-              <w:rPr>
-                <w:b/>
-              </w:rPr>
-              <w:t>Actor</w:t>
-            </w:r>
           </w:p>
         </w:tc>
       </w:tr>
@@ -235,12 +194,6 @@
                 <w:b/>
               </w:rPr>
             </w:pPr>
-            <w:r>
-              <w:rPr>
-                <w:b/>
-              </w:rPr>
-              <w:t>User is on the signup page of the application.</w:t>
-            </w:r>
           </w:p>
         </w:tc>
       </w:tr>
@@ -276,26 +229,6 @@
                 <w:b/>
               </w:rPr>
             </w:pPr>
-            <w:r>
-              <w:rPr>
-                <w:b/>
-              </w:rPr>
-              <w:t xml:space="preserve">User if successful to create an account lands on the welcome screen or is prompted to </w:t>
-            </w:r>
-            <w:proofErr w:type="spellStart"/>
-            <w:r>
-              <w:rPr>
-                <w:b/>
-              </w:rPr>
-              <w:t>signup</w:t>
-            </w:r>
-            <w:proofErr w:type="spellEnd"/>
-            <w:r>
-              <w:rPr>
-                <w:b/>
-              </w:rPr>
-              <w:t xml:space="preserve"> again.</w:t>
-            </w:r>
           </w:p>
         </w:tc>
       </w:tr>
@@ -331,26 +264,6 @@
                 <w:b/>
               </w:rPr>
             </w:pPr>
-            <w:r>
-              <w:rPr>
-                <w:b/>
-              </w:rPr>
-              <w:t xml:space="preserve">Once (User can </w:t>
-            </w:r>
-            <w:proofErr w:type="spellStart"/>
-            <w:r>
-              <w:rPr>
-                <w:b/>
-              </w:rPr>
-              <w:t>signup</w:t>
-            </w:r>
-            <w:proofErr w:type="spellEnd"/>
-            <w:r>
-              <w:rPr>
-                <w:b/>
-              </w:rPr>
-              <w:t xml:space="preserve"> only once with a unique username) </w:t>
-            </w:r>
           </w:p>
         </w:tc>
       </w:tr>
@@ -454,12 +367,6 @@
                       <w:b/>
                     </w:rPr>
                   </w:pPr>
-                  <w:r>
-                    <w:rPr>
-                      <w:b/>
-                    </w:rPr>
-                    <w:t>1.</w:t>
-                  </w:r>
                 </w:p>
               </w:tc>
               <w:tc>
@@ -472,12 +379,6 @@
                       <w:b/>
                     </w:rPr>
                   </w:pPr>
-                  <w:r>
-                    <w:rPr>
-                      <w:b/>
-                    </w:rPr>
-                    <w:t>Enter First Name</w:t>
-                  </w:r>
                 </w:p>
               </w:tc>
               <w:tc>
@@ -490,12 +391,6 @@
                       <w:b/>
                     </w:rPr>
                   </w:pPr>
-                  <w:r>
-                    <w:rPr>
-                      <w:b/>
-                    </w:rPr>
-                    <w:t>Allow entering details</w:t>
-                  </w:r>
                 </w:p>
               </w:tc>
             </w:tr>
@@ -510,12 +405,6 @@
                       <w:b/>
                     </w:rPr>
                   </w:pPr>
-                  <w:r>
-                    <w:rPr>
-                      <w:b/>
-                    </w:rPr>
-                    <w:t>2.</w:t>
-                  </w:r>
                 </w:p>
               </w:tc>
               <w:tc>
@@ -528,12 +417,6 @@
                       <w:b/>
                     </w:rPr>
                   </w:pPr>
-                  <w:r>
-                    <w:rPr>
-                      <w:b/>
-                    </w:rPr>
-                    <w:t>Enter Last Name</w:t>
-                  </w:r>
                 </w:p>
               </w:tc>
               <w:tc>
@@ -546,12 +429,6 @@
                       <w:b/>
                     </w:rPr>
                   </w:pPr>
-                  <w:r>
-                    <w:rPr>
-                      <w:b/>
-                    </w:rPr>
-                    <w:t>Allow entering details</w:t>
-                  </w:r>
                 </w:p>
               </w:tc>
             </w:tr>
@@ -566,12 +443,6 @@
                       <w:b/>
                     </w:rPr>
                   </w:pPr>
-                  <w:r>
-                    <w:rPr>
-                      <w:b/>
-                    </w:rPr>
-                    <w:t>3.</w:t>
-                  </w:r>
                 </w:p>
               </w:tc>
               <w:tc>
@@ -584,12 +455,6 @@
                       <w:b/>
                     </w:rPr>
                   </w:pPr>
-                  <w:r>
-                    <w:rPr>
-                      <w:b/>
-                    </w:rPr>
-                    <w:t>Enter e-mail ID</w:t>
-                  </w:r>
                 </w:p>
               </w:tc>
               <w:tc>
@@ -602,12 +467,6 @@
                       <w:b/>
                     </w:rPr>
                   </w:pPr>
-                  <w:r>
-                    <w:rPr>
-                      <w:b/>
-                    </w:rPr>
-                    <w:t>Allow entering details</w:t>
-                  </w:r>
                 </w:p>
               </w:tc>
             </w:tr>
@@ -622,12 +481,6 @@
                       <w:b/>
                     </w:rPr>
                   </w:pPr>
-                  <w:r>
-                    <w:rPr>
-                      <w:b/>
-                    </w:rPr>
-                    <w:t>4.</w:t>
-                  </w:r>
                 </w:p>
               </w:tc>
               <w:tc>
@@ -640,12 +493,6 @@
                       <w:b/>
                     </w:rPr>
                   </w:pPr>
-                  <w:r>
-                    <w:rPr>
-                      <w:b/>
-                    </w:rPr>
-                    <w:t>Enter Username</w:t>
-                  </w:r>
                 </w:p>
               </w:tc>
               <w:tc>
@@ -658,12 +505,6 @@
                       <w:b/>
                     </w:rPr>
                   </w:pPr>
-                  <w:r>
-                    <w:rPr>
-                      <w:b/>
-                    </w:rPr>
-                    <w:t>Allow entering details</w:t>
-                  </w:r>
                 </w:p>
               </w:tc>
             </w:tr>
@@ -678,12 +519,6 @@
                       <w:b/>
                     </w:rPr>
                   </w:pPr>
-                  <w:r>
-                    <w:rPr>
-                      <w:b/>
-                    </w:rPr>
-                    <w:t>5.</w:t>
-                  </w:r>
                 </w:p>
               </w:tc>
               <w:tc>
@@ -696,12 +531,6 @@
                       <w:b/>
                     </w:rPr>
                   </w:pPr>
-                  <w:r>
-                    <w:rPr>
-                      <w:b/>
-                    </w:rPr>
-                    <w:t>Enter Password</w:t>
-                  </w:r>
                 </w:p>
               </w:tc>
               <w:tc>
@@ -714,12 +543,6 @@
                       <w:b/>
                     </w:rPr>
                   </w:pPr>
-                  <w:r>
-                    <w:rPr>
-                      <w:b/>
-                    </w:rPr>
-                    <w:t>Allow entering details</w:t>
-                  </w:r>
                 </w:p>
               </w:tc>
             </w:tr>
@@ -734,12 +557,6 @@
                       <w:b/>
                     </w:rPr>
                   </w:pPr>
-                  <w:r>
-                    <w:rPr>
-                      <w:b/>
-                    </w:rPr>
-                    <w:t>6.</w:t>
-                  </w:r>
                 </w:p>
               </w:tc>
               <w:tc>
@@ -752,12 +569,6 @@
                       <w:b/>
                     </w:rPr>
                   </w:pPr>
-                  <w:r>
-                    <w:rPr>
-                      <w:b/>
-                    </w:rPr>
-                    <w:t>Choose Plan</w:t>
-                  </w:r>
                 </w:p>
               </w:tc>
               <w:tc>
@@ -770,12 +581,6 @@
                       <w:b/>
                     </w:rPr>
                   </w:pPr>
-                  <w:r>
-                    <w:rPr>
-                      <w:b/>
-                    </w:rPr>
-                    <w:t>Allow choosing plan from options</w:t>
-                  </w:r>
                 </w:p>
               </w:tc>
             </w:tr>
@@ -790,12 +595,6 @@
                       <w:b/>
                     </w:rPr>
                   </w:pPr>
-                  <w:r>
-                    <w:rPr>
-                      <w:b/>
-                    </w:rPr>
-                    <w:t>7.</w:t>
-                  </w:r>
                 </w:p>
               </w:tc>
               <w:tc>
@@ -808,12 +607,6 @@
                       <w:b/>
                     </w:rPr>
                   </w:pPr>
-                  <w:r>
-                    <w:rPr>
-                      <w:b/>
-                    </w:rPr>
-                    <w:t>Submit Details</w:t>
-                  </w:r>
                 </w:p>
               </w:tc>
               <w:tc>
@@ -826,14 +619,6 @@
                       <w:b/>
                     </w:rPr>
                   </w:pPr>
-                  <w:r>
-                    <w:rPr>
-                      <w:b/>
-                    </w:rPr>
-                    <w:t xml:space="preserve">Checks User details for username Uniqueness. </w:t>
-                  </w:r>
-                  <w:bookmarkStart w:id="0" w:name="_GoBack"/>
-                  <w:bookmarkEnd w:id="0"/>
                 </w:p>
               </w:tc>
             </w:tr>

</xml_diff>